<commit_message>
update note on Mathematics
</commit_message>
<xml_diff>
--- a/Learning Note on Mathematics.docx
+++ b/Learning Note on Mathematics.docx
@@ -18,6 +18,49 @@
       </w:r>
       <w:r>
         <w:t>Learn math in English.</w:t>
+      </w:r>
+    </w:p>
+    <w:p>
+      <w:pPr>
+        <w:rPr>
+          <w:rFonts w:hint="eastAsia"/>
+        </w:rPr>
+      </w:pPr>
+      <w:r>
+        <w:rPr>
+          <w:rFonts w:hint="eastAsia"/>
+        </w:rPr>
+        <w:t xml:space="preserve">3, 2^3  is read as </w:t>
+      </w:r>
+      <w:r>
+        <w:t>“</w:t>
+      </w:r>
+      <w:r>
+        <w:rPr>
+          <w:rFonts w:hint="eastAsia"/>
+        </w:rPr>
+        <w:t>two to the powe of three</w:t>
+      </w:r>
+      <w:r>
+        <w:t>”</w:t>
+      </w:r>
+      <w:r>
+        <w:rPr>
+          <w:rFonts w:hint="eastAsia"/>
+        </w:rPr>
+        <w:t xml:space="preserve"> or </w:t>
+      </w:r>
+      <w:r>
+        <w:t>“</w:t>
+      </w:r>
+      <w:r>
+        <w:rPr>
+          <w:rFonts w:hint="eastAsia"/>
+        </w:rPr>
+        <w:t>two raised to the power of three</w:t>
+      </w:r>
+      <w:r>
+        <w:t>”</w:t>
       </w:r>
     </w:p>
     <w:sectPr>

</xml_diff>